<commit_message>
Open Paas Container 설치가이드 수정
Open Paas Container 설치가이드 수정
</commit_message>
<xml_diff>
--- a/OpenPaaS-설치가이드/Open PaaS Container 설치가이드_openstack_v0.8.docx
+++ b/OpenPaaS-설치가이드/Open PaaS Container 설치가이드_openstack_v0.8.docx
@@ -6507,7 +6507,7 @@
       <w:pPr>
         <w:ind w:left="800"/>
         <w:rPr>
-          <w:rFonts w:asciiTheme="minorHAnsi" w:eastAsiaTheme="minorHAnsi" w:hAnsiTheme="minorHAnsi" w:hint="eastAsia"/>
+          <w:rFonts w:asciiTheme="minorHAnsi" w:eastAsiaTheme="minorHAnsi" w:hAnsiTheme="minorHAnsi"/>
           <w:color w:val="000000" w:themeColor="text1"/>
         </w:rPr>
       </w:pPr>
@@ -7479,15 +7479,17 @@
                 <w:rFonts w:asciiTheme="minorHAnsi" w:eastAsiaTheme="minorHAnsi" w:hAnsiTheme="minorHAnsi"/>
                 <w:color w:val="000000" w:themeColor="text1"/>
               </w:rPr>
-              <w:t xml:space="preserve">    - 10.</w:t>
-            </w:r>
-            <w:r>
-              <w:rPr>
-                <w:rFonts w:asciiTheme="minorHAnsi" w:eastAsiaTheme="minorHAnsi" w:hAnsiTheme="minorHAnsi" w:hint="eastAsia"/>
-                <w:color w:val="000000" w:themeColor="text1"/>
-              </w:rPr>
-              <w:t>10.5.108</w:t>
-            </w:r>
+              <w:t xml:space="preserve">    - </w:t>
+            </w:r>
+            <w:r>
+              <w:rPr>
+                <w:rFonts w:asciiTheme="minorHAnsi" w:eastAsiaTheme="minorHAnsi" w:hAnsiTheme="minorHAnsi" w:hint="eastAsia"/>
+                <w:color w:val="000000" w:themeColor="text1"/>
+              </w:rPr>
+              <w:t>115.68.151.182</w:t>
+            </w:r>
+            <w:bookmarkStart w:id="23" w:name="_GoBack"/>
+            <w:bookmarkEnd w:id="23"/>
             <w:r>
               <w:rPr>
                 <w:rFonts w:asciiTheme="minorHAnsi" w:eastAsiaTheme="minorHAnsi" w:hAnsiTheme="minorHAnsi" w:hint="eastAsia"/>
@@ -7785,7 +7787,7 @@
           <w:rFonts w:asciiTheme="minorEastAsia" w:eastAsiaTheme="minorEastAsia" w:hAnsiTheme="minorEastAsia"/>
         </w:rPr>
       </w:pPr>
-      <w:bookmarkStart w:id="23" w:name="_Toc429124006"/>
+      <w:bookmarkStart w:id="24" w:name="_Toc429124006"/>
       <w:r>
         <w:rPr>
           <w:rFonts w:hint="eastAsia"/>
@@ -7804,7 +7806,7 @@
         </w:rPr>
         <w:t>.3 Compilation</w:t>
       </w:r>
-      <w:bookmarkEnd w:id="23"/>
+      <w:bookmarkEnd w:id="24"/>
       <w:r>
         <w:rPr>
           <w:rFonts w:asciiTheme="minorEastAsia" w:eastAsiaTheme="minorEastAsia" w:hAnsiTheme="minorEastAsia" w:hint="eastAsia"/>
@@ -8052,7 +8054,7 @@
           <w:rFonts w:asciiTheme="minorEastAsia" w:eastAsiaTheme="minorEastAsia" w:hAnsiTheme="minorEastAsia"/>
         </w:rPr>
       </w:pPr>
-      <w:bookmarkStart w:id="24" w:name="_Toc429124007"/>
+      <w:bookmarkStart w:id="25" w:name="_Toc429124007"/>
       <w:r>
         <w:rPr>
           <w:rFonts w:hint="eastAsia"/>
@@ -8071,7 +8073,7 @@
         </w:rPr>
         <w:t>.4 Resource Pools</w:t>
       </w:r>
-      <w:bookmarkEnd w:id="24"/>
+      <w:bookmarkEnd w:id="25"/>
       <w:r>
         <w:rPr>
           <w:rFonts w:asciiTheme="minorEastAsia" w:eastAsiaTheme="minorEastAsia" w:hAnsiTheme="minorEastAsia" w:hint="eastAsia"/>
@@ -8957,7 +8959,7 @@
         <w:pStyle w:val="ac"/>
         <w:ind w:leftChars="200" w:left="400"/>
       </w:pPr>
-      <w:bookmarkStart w:id="25" w:name="_Toc429124008"/>
+      <w:bookmarkStart w:id="26" w:name="_Toc429124008"/>
       <w:r>
         <w:rPr>
           <w:rFonts w:hint="eastAsia"/>
@@ -8976,7 +8978,7 @@
         </w:rPr>
         <w:t>.5 Update</w:t>
       </w:r>
-      <w:bookmarkEnd w:id="25"/>
+      <w:bookmarkEnd w:id="26"/>
     </w:p>
     <w:tbl>
       <w:tblPr>
@@ -9267,7 +9269,7 @@
         <w:pStyle w:val="ac"/>
         <w:ind w:leftChars="200" w:left="400"/>
       </w:pPr>
-      <w:bookmarkStart w:id="26" w:name="_Toc429124009"/>
+      <w:bookmarkStart w:id="27" w:name="_Toc429124009"/>
       <w:r>
         <w:rPr>
           <w:rFonts w:hint="eastAsia"/>
@@ -9286,7 +9288,7 @@
         </w:rPr>
         <w:t>.6 Jobs</w:t>
       </w:r>
-      <w:bookmarkEnd w:id="26"/>
+      <w:bookmarkEnd w:id="27"/>
     </w:p>
     <w:p>
       <w:pPr>
@@ -11833,7 +11835,7 @@
         <w:pStyle w:val="ac"/>
         <w:ind w:leftChars="200" w:left="400"/>
       </w:pPr>
-      <w:bookmarkStart w:id="27" w:name="_Toc429124010"/>
+      <w:bookmarkStart w:id="28" w:name="_Toc429124010"/>
       <w:r>
         <w:rPr>
           <w:rFonts w:hint="eastAsia"/>
@@ -11852,7 +11854,7 @@
         </w:rPr>
         <w:t>.7 Properties</w:t>
       </w:r>
-      <w:bookmarkEnd w:id="27"/>
+      <w:bookmarkEnd w:id="28"/>
     </w:p>
     <w:p>
       <w:pPr>
@@ -15464,7 +15466,7 @@
           <w:numId w:val="31"/>
         </w:numPr>
       </w:pPr>
-      <w:bookmarkStart w:id="28" w:name="_Toc429124011"/>
+      <w:bookmarkStart w:id="29" w:name="_Toc429124011"/>
       <w:r>
         <w:rPr>
           <w:rFonts w:hint="eastAsia"/>
@@ -15472,7 +15474,7 @@
         <w:lastRenderedPageBreak/>
         <w:t>Deployment Manifest 지정</w:t>
       </w:r>
-      <w:bookmarkEnd w:id="28"/>
+      <w:bookmarkEnd w:id="29"/>
     </w:p>
     <w:tbl>
       <w:tblPr>
@@ -15632,7 +15634,7 @@
           <w:numId w:val="31"/>
         </w:numPr>
       </w:pPr>
-      <w:bookmarkStart w:id="29" w:name="_Toc429124012"/>
+      <w:bookmarkStart w:id="30" w:name="_Toc429124012"/>
       <w:r>
         <w:rPr>
           <w:rFonts w:hint="eastAsia"/>
@@ -15640,7 +15642,7 @@
         <w:lastRenderedPageBreak/>
         <w:t>Bosh Deploy</w:t>
       </w:r>
-      <w:bookmarkEnd w:id="29"/>
+      <w:bookmarkEnd w:id="30"/>
     </w:p>
     <w:p>
       <w:pPr>
@@ -15832,14 +15834,14 @@
           <w:numId w:val="31"/>
         </w:numPr>
       </w:pPr>
-      <w:bookmarkStart w:id="30" w:name="_Toc429124013"/>
+      <w:bookmarkStart w:id="31" w:name="_Toc429124013"/>
       <w:r>
         <w:rPr>
           <w:rFonts w:hint="eastAsia"/>
         </w:rPr>
         <w:t>설치형상 확인</w:t>
       </w:r>
-      <w:bookmarkEnd w:id="30"/>
+      <w:bookmarkEnd w:id="31"/>
     </w:p>
     <w:p>
       <w:pPr>
@@ -15997,7 +15999,7 @@
           <w:numId w:val="31"/>
         </w:numPr>
       </w:pPr>
-      <w:bookmarkStart w:id="31" w:name="_Toc429124014"/>
+      <w:bookmarkStart w:id="32" w:name="_Toc429124014"/>
       <w:r>
         <w:rPr>
           <w:rFonts w:hint="eastAsia"/>
@@ -16005,7 +16007,7 @@
         <w:lastRenderedPageBreak/>
         <w:t>설치 검증</w:t>
       </w:r>
-      <w:bookmarkEnd w:id="31"/>
+      <w:bookmarkEnd w:id="32"/>
     </w:p>
     <w:p>
       <w:pPr>
@@ -16015,14 +16017,14 @@
           <w:numId w:val="31"/>
         </w:numPr>
       </w:pPr>
-      <w:bookmarkStart w:id="32" w:name="_Toc429124015"/>
+      <w:bookmarkStart w:id="33" w:name="_Toc429124015"/>
       <w:r>
         <w:rPr>
           <w:rFonts w:hint="eastAsia"/>
         </w:rPr>
         <w:t>CF Login</w:t>
       </w:r>
-      <w:bookmarkEnd w:id="32"/>
+      <w:bookmarkEnd w:id="33"/>
     </w:p>
     <w:tbl>
       <w:tblPr>
@@ -16082,8 +16084,6 @@
                 </w:rPr>
                 <w:t>ontroller</w:t>
               </w:r>
-              <w:bookmarkStart w:id="33" w:name="_GoBack"/>
-              <w:bookmarkEnd w:id="33"/>
               <w:r>
                 <w:rPr>
                   <w:rStyle w:val="ab"/>
@@ -17134,7 +17134,7 @@
         <w:noProof/>
         <w:sz w:val="18"/>
       </w:rPr>
-      <w:t>23</w:t>
+      <w:t>8</w:t>
     </w:r>
     <w:r>
       <w:rPr>
@@ -22947,7 +22947,7 @@
 </file>
 
 <file path=customXml/itemProps1.xml><?xml version="1.0" encoding="utf-8"?>
-<ds:datastoreItem xmlns:ds="http://schemas.openxmlformats.org/officeDocument/2006/customXml" ds:itemID="{2907B4A0-C24C-48E4-ACAC-5CD550F22BDB}">
+<ds:datastoreItem xmlns:ds="http://schemas.openxmlformats.org/officeDocument/2006/customXml" ds:itemID="{14C4146B-687F-44B1-9766-334A7A28E787}">
   <ds:schemaRefs>
     <ds:schemaRef ds:uri="http://schemas.openxmlformats.org/officeDocument/2006/bibliography"/>
   </ds:schemaRefs>

</xml_diff>

<commit_message>
Open Pass Container 설치가이드 수정
Open Pass Container 설치가이드 수정
</commit_message>
<xml_diff>
--- a/OpenPaaS-설치가이드/Open PaaS Container 설치가이드_openstack_v0.8.docx
+++ b/OpenPaaS-설치가이드/Open PaaS Container 설치가이드_openstack_v0.8.docx
@@ -16,51 +16,6 @@
       <w:bookmarkStart w:id="2" w:name="_Toc22051626"/>
       <w:bookmarkStart w:id="3" w:name="_Toc22051082"/>
       <w:bookmarkStart w:id="4" w:name="_Toc22051627"/>
-      <w:r>
-        <w:rPr>
-          <w:noProof/>
-          <w:color w:val="000000" w:themeColor="text1"/>
-        </w:rPr>
-        <w:drawing>
-          <wp:inline distT="0" distB="0" distL="0" distR="0" wp14:anchorId="222FDADC" wp14:editId="20EBE797">
-            <wp:extent cx="2085975" cy="485775"/>
-            <wp:effectExtent l="0" t="0" r="9525" b="9525"/>
-            <wp:docPr id="1" name="그림 1"/>
-            <wp:cNvGraphicFramePr/>
-            <a:graphic xmlns:a="http://schemas.openxmlformats.org/drawingml/2006/main">
-              <a:graphicData uri="http://schemas.openxmlformats.org/drawingml/2006/picture">
-                <pic:pic xmlns:pic="http://schemas.openxmlformats.org/drawingml/2006/picture">
-                  <pic:nvPicPr>
-                    <pic:cNvPr id="1" name="그림 1"/>
-                    <pic:cNvPicPr/>
-                  </pic:nvPicPr>
-                  <pic:blipFill>
-                    <a:blip r:embed="rId9">
-                      <a:extLst>
-                        <a:ext uri="{28A0092B-C50C-407E-A947-70E740481C1C}">
-                          <a14:useLocalDpi xmlns:a14="http://schemas.microsoft.com/office/drawing/2010/main" val="0"/>
-                        </a:ext>
-                      </a:extLst>
-                    </a:blip>
-                    <a:stretch>
-                      <a:fillRect/>
-                    </a:stretch>
-                  </pic:blipFill>
-                  <pic:spPr>
-                    <a:xfrm>
-                      <a:off x="0" y="0"/>
-                      <a:ext cx="2085975" cy="485775"/>
-                    </a:xfrm>
-                    <a:prstGeom prst="rect">
-                      <a:avLst/>
-                    </a:prstGeom>
-                  </pic:spPr>
-                </pic:pic>
-              </a:graphicData>
-            </a:graphic>
-          </wp:inline>
-        </w:drawing>
-      </w:r>
     </w:p>
     <w:p>
       <w:pPr>
@@ -216,354 +171,7 @@
       <w:pPr>
         <w:pStyle w:val="--"/>
         <w:rPr>
-          <w:rFonts w:asciiTheme="majorHAnsi" w:eastAsiaTheme="majorHAnsi" w:hAnsiTheme="majorHAnsi"/>
-          <w:color w:val="000000" w:themeColor="text1"/>
-        </w:rPr>
-      </w:pPr>
-    </w:p>
-    <w:tbl>
-      <w:tblPr>
-        <w:tblStyle w:val="ae"/>
-        <w:tblpPr w:leftFromText="142" w:rightFromText="142" w:vertAnchor="page" w:horzAnchor="margin" w:tblpXSpec="center" w:tblpY="9202"/>
-        <w:tblOverlap w:val="never"/>
-        <w:tblW w:w="7088" w:type="dxa"/>
-        <w:tblLayout w:type="fixed"/>
-        <w:tblLook w:val="04A0" w:firstRow="1" w:lastRow="0" w:firstColumn="1" w:lastColumn="0" w:noHBand="0" w:noVBand="1"/>
-      </w:tblPr>
-      <w:tblGrid>
-        <w:gridCol w:w="2093"/>
-        <w:gridCol w:w="2585"/>
-        <w:gridCol w:w="2410"/>
-      </w:tblGrid>
-      <w:tr>
-        <w:trPr>
-          <w:trHeight w:val="694"/>
-        </w:trPr>
-        <w:tc>
-          <w:tcPr>
-            <w:tcW w:w="2093" w:type="dxa"/>
-            <w:shd w:val="clear" w:color="auto" w:fill="D9D9D9" w:themeFill="background1" w:themeFillShade="D9"/>
-            <w:vAlign w:val="center"/>
-          </w:tcPr>
-          <w:p>
-            <w:pPr>
-              <w:pStyle w:val="-3"/>
-              <w:jc w:val="center"/>
-              <w:rPr>
-                <w:rFonts w:asciiTheme="majorHAnsi" w:eastAsiaTheme="majorHAnsi" w:hAnsiTheme="majorHAnsi"/>
-                <w:color w:val="000000" w:themeColor="text1"/>
-              </w:rPr>
-            </w:pPr>
-            <w:r>
-              <w:rPr>
-                <w:rFonts w:asciiTheme="majorHAnsi" w:eastAsiaTheme="majorHAnsi" w:hAnsiTheme="majorHAnsi" w:hint="eastAsia"/>
-                <w:color w:val="000000" w:themeColor="text1"/>
-              </w:rPr>
-              <w:t>작성자</w:t>
-            </w:r>
-          </w:p>
-        </w:tc>
-        <w:tc>
-          <w:tcPr>
-            <w:tcW w:w="2585" w:type="dxa"/>
-            <w:vAlign w:val="center"/>
-          </w:tcPr>
-          <w:p>
-            <w:pPr>
-              <w:pStyle w:val="-3"/>
-              <w:jc w:val="center"/>
-              <w:rPr>
-                <w:rFonts w:asciiTheme="majorHAnsi" w:eastAsiaTheme="majorHAnsi" w:hAnsiTheme="majorHAnsi"/>
-                <w:color w:val="000000" w:themeColor="text1"/>
-              </w:rPr>
-            </w:pPr>
-            <w:r>
-              <w:rPr>
-                <w:rFonts w:asciiTheme="majorHAnsi" w:eastAsiaTheme="majorHAnsi" w:hAnsiTheme="majorHAnsi"/>
-                <w:color w:val="000000" w:themeColor="text1"/>
-              </w:rPr>
-              <w:t>(</w:t>
-            </w:r>
-            <w:r>
-              <w:rPr>
-                <w:rFonts w:asciiTheme="majorHAnsi" w:eastAsiaTheme="majorHAnsi" w:hAnsiTheme="majorHAnsi" w:hint="eastAsia"/>
-                <w:color w:val="000000" w:themeColor="text1"/>
-              </w:rPr>
-              <w:t>인</w:t>
-            </w:r>
-            <w:r>
-              <w:rPr>
-                <w:rFonts w:asciiTheme="majorHAnsi" w:eastAsiaTheme="majorHAnsi" w:hAnsiTheme="majorHAnsi"/>
-                <w:color w:val="000000" w:themeColor="text1"/>
-              </w:rPr>
-              <w:t>)</w:t>
-            </w:r>
-          </w:p>
-        </w:tc>
-        <w:tc>
-          <w:tcPr>
-            <w:tcW w:w="2410" w:type="dxa"/>
-            <w:vAlign w:val="center"/>
-          </w:tcPr>
-          <w:p>
-            <w:pPr>
-              <w:pStyle w:val="-3"/>
-              <w:jc w:val="center"/>
-              <w:rPr>
-                <w:rFonts w:asciiTheme="majorHAnsi" w:eastAsiaTheme="majorHAnsi" w:hAnsiTheme="majorHAnsi"/>
-                <w:color w:val="000000" w:themeColor="text1"/>
-              </w:rPr>
-            </w:pPr>
-            <w:r>
-              <w:rPr>
-                <w:rFonts w:asciiTheme="majorHAnsi" w:eastAsiaTheme="majorHAnsi" w:hAnsiTheme="majorHAnsi" w:hint="eastAsia"/>
-                <w:color w:val="000000" w:themeColor="text1"/>
-              </w:rPr>
-              <w:t>2015.</w:t>
-            </w:r>
-            <w:r>
-              <w:rPr>
-                <w:rFonts w:asciiTheme="majorHAnsi" w:eastAsiaTheme="majorHAnsi" w:hAnsiTheme="majorHAnsi" w:hint="eastAsia"/>
-                <w:color w:val="000000" w:themeColor="text1"/>
-              </w:rPr>
-              <w:t>8</w:t>
-            </w:r>
-            <w:r>
-              <w:rPr>
-                <w:rFonts w:asciiTheme="majorHAnsi" w:eastAsiaTheme="majorHAnsi" w:hAnsiTheme="majorHAnsi" w:hint="eastAsia"/>
-                <w:color w:val="000000" w:themeColor="text1"/>
-              </w:rPr>
-              <w:t>.</w:t>
-            </w:r>
-            <w:r>
-              <w:rPr>
-                <w:rFonts w:asciiTheme="majorHAnsi" w:eastAsiaTheme="majorHAnsi" w:hAnsiTheme="majorHAnsi" w:hint="eastAsia"/>
-                <w:color w:val="000000" w:themeColor="text1"/>
-              </w:rPr>
-              <w:t>1</w:t>
-            </w:r>
-          </w:p>
-        </w:tc>
-      </w:tr>
-      <w:tr>
-        <w:trPr>
-          <w:trHeight w:val="702"/>
-        </w:trPr>
-        <w:tc>
-          <w:tcPr>
-            <w:tcW w:w="2093" w:type="dxa"/>
-            <w:shd w:val="clear" w:color="auto" w:fill="D9D9D9" w:themeFill="background1" w:themeFillShade="D9"/>
-            <w:vAlign w:val="center"/>
-          </w:tcPr>
-          <w:p>
-            <w:pPr>
-              <w:pStyle w:val="-3"/>
-              <w:jc w:val="center"/>
-              <w:rPr>
-                <w:rFonts w:asciiTheme="majorHAnsi" w:eastAsiaTheme="majorHAnsi" w:hAnsiTheme="majorHAnsi"/>
-                <w:color w:val="000000" w:themeColor="text1"/>
-              </w:rPr>
-            </w:pPr>
-            <w:r>
-              <w:rPr>
-                <w:rFonts w:asciiTheme="majorHAnsi" w:eastAsiaTheme="majorHAnsi" w:hAnsiTheme="majorHAnsi" w:hint="eastAsia"/>
-                <w:color w:val="000000" w:themeColor="text1"/>
-              </w:rPr>
-              <w:t>검토자</w:t>
-            </w:r>
-          </w:p>
-        </w:tc>
-        <w:tc>
-          <w:tcPr>
-            <w:tcW w:w="2585" w:type="dxa"/>
-            <w:vAlign w:val="center"/>
-          </w:tcPr>
-          <w:p>
-            <w:pPr>
-              <w:pStyle w:val="-3"/>
-              <w:jc w:val="center"/>
-              <w:rPr>
-                <w:rFonts w:asciiTheme="majorHAnsi" w:eastAsiaTheme="majorHAnsi" w:hAnsiTheme="majorHAnsi"/>
-                <w:color w:val="000000" w:themeColor="text1"/>
-              </w:rPr>
-            </w:pPr>
-            <w:r>
-              <w:rPr>
-                <w:rFonts w:asciiTheme="majorHAnsi" w:eastAsiaTheme="majorHAnsi" w:hAnsiTheme="majorHAnsi"/>
-                <w:color w:val="000000" w:themeColor="text1"/>
-              </w:rPr>
-              <w:t>(</w:t>
-            </w:r>
-            <w:r>
-              <w:rPr>
-                <w:rFonts w:asciiTheme="majorHAnsi" w:eastAsiaTheme="majorHAnsi" w:hAnsiTheme="majorHAnsi" w:hint="eastAsia"/>
-                <w:color w:val="000000" w:themeColor="text1"/>
-              </w:rPr>
-              <w:t>인</w:t>
-            </w:r>
-            <w:r>
-              <w:rPr>
-                <w:rFonts w:asciiTheme="majorHAnsi" w:eastAsiaTheme="majorHAnsi" w:hAnsiTheme="majorHAnsi"/>
-                <w:color w:val="000000" w:themeColor="text1"/>
-              </w:rPr>
-              <w:t>)</w:t>
-            </w:r>
-          </w:p>
-        </w:tc>
-        <w:tc>
-          <w:tcPr>
-            <w:tcW w:w="2410" w:type="dxa"/>
-            <w:vAlign w:val="center"/>
-          </w:tcPr>
-          <w:p>
-            <w:pPr>
-              <w:pStyle w:val="-3"/>
-              <w:jc w:val="center"/>
-              <w:rPr>
-                <w:rFonts w:asciiTheme="majorHAnsi" w:eastAsiaTheme="majorHAnsi" w:hAnsiTheme="majorHAnsi"/>
-                <w:color w:val="000000" w:themeColor="text1"/>
-              </w:rPr>
-            </w:pPr>
-            <w:r>
-              <w:rPr>
-                <w:rFonts w:asciiTheme="majorHAnsi" w:eastAsiaTheme="majorHAnsi" w:hAnsiTheme="majorHAnsi" w:hint="eastAsia"/>
-                <w:color w:val="000000" w:themeColor="text1"/>
-              </w:rPr>
-              <w:t>2015.</w:t>
-            </w:r>
-            <w:r>
-              <w:rPr>
-                <w:rFonts w:asciiTheme="majorHAnsi" w:eastAsiaTheme="majorHAnsi" w:hAnsiTheme="majorHAnsi" w:hint="eastAsia"/>
-                <w:color w:val="000000" w:themeColor="text1"/>
-              </w:rPr>
-              <w:t>8</w:t>
-            </w:r>
-            <w:r>
-              <w:rPr>
-                <w:rFonts w:asciiTheme="majorHAnsi" w:eastAsiaTheme="majorHAnsi" w:hAnsiTheme="majorHAnsi" w:hint="eastAsia"/>
-                <w:color w:val="000000" w:themeColor="text1"/>
-              </w:rPr>
-              <w:t>.</w:t>
-            </w:r>
-            <w:r>
-              <w:rPr>
-                <w:rFonts w:asciiTheme="majorHAnsi" w:eastAsiaTheme="majorHAnsi" w:hAnsiTheme="majorHAnsi" w:hint="eastAsia"/>
-                <w:color w:val="000000" w:themeColor="text1"/>
-              </w:rPr>
-              <w:t>2</w:t>
-            </w:r>
-          </w:p>
-        </w:tc>
-      </w:tr>
-      <w:tr>
-        <w:trPr>
-          <w:trHeight w:val="696"/>
-        </w:trPr>
-        <w:tc>
-          <w:tcPr>
-            <w:tcW w:w="2093" w:type="dxa"/>
-            <w:shd w:val="clear" w:color="auto" w:fill="D9D9D9" w:themeFill="background1" w:themeFillShade="D9"/>
-            <w:vAlign w:val="center"/>
-          </w:tcPr>
-          <w:p>
-            <w:pPr>
-              <w:pStyle w:val="-3"/>
-              <w:jc w:val="center"/>
-              <w:rPr>
-                <w:rFonts w:asciiTheme="majorHAnsi" w:eastAsiaTheme="majorHAnsi" w:hAnsiTheme="majorHAnsi"/>
-                <w:color w:val="000000" w:themeColor="text1"/>
-              </w:rPr>
-            </w:pPr>
-            <w:r>
-              <w:rPr>
-                <w:rFonts w:asciiTheme="majorHAnsi" w:eastAsiaTheme="majorHAnsi" w:hAnsiTheme="majorHAnsi" w:hint="eastAsia"/>
-                <w:color w:val="000000" w:themeColor="text1"/>
-              </w:rPr>
-              <w:t>승인자</w:t>
-            </w:r>
-          </w:p>
-        </w:tc>
-        <w:tc>
-          <w:tcPr>
-            <w:tcW w:w="2585" w:type="dxa"/>
-            <w:vAlign w:val="center"/>
-          </w:tcPr>
-          <w:p>
-            <w:pPr>
-              <w:pStyle w:val="-3"/>
-              <w:jc w:val="center"/>
-              <w:rPr>
-                <w:rFonts w:asciiTheme="majorHAnsi" w:eastAsiaTheme="majorHAnsi" w:hAnsiTheme="majorHAnsi"/>
-                <w:color w:val="000000" w:themeColor="text1"/>
-              </w:rPr>
-            </w:pPr>
-            <w:r>
-              <w:rPr>
-                <w:rFonts w:asciiTheme="majorHAnsi" w:eastAsiaTheme="majorHAnsi" w:hAnsiTheme="majorHAnsi"/>
-                <w:color w:val="000000" w:themeColor="text1"/>
-              </w:rPr>
-              <w:t>(</w:t>
-            </w:r>
-            <w:r>
-              <w:rPr>
-                <w:rFonts w:asciiTheme="majorHAnsi" w:eastAsiaTheme="majorHAnsi" w:hAnsiTheme="majorHAnsi" w:hint="eastAsia"/>
-                <w:color w:val="000000" w:themeColor="text1"/>
-              </w:rPr>
-              <w:t>인</w:t>
-            </w:r>
-            <w:r>
-              <w:rPr>
-                <w:rFonts w:asciiTheme="majorHAnsi" w:eastAsiaTheme="majorHAnsi" w:hAnsiTheme="majorHAnsi"/>
-                <w:color w:val="000000" w:themeColor="text1"/>
-              </w:rPr>
-              <w:t>)</w:t>
-            </w:r>
-          </w:p>
-        </w:tc>
-        <w:tc>
-          <w:tcPr>
-            <w:tcW w:w="2410" w:type="dxa"/>
-            <w:vAlign w:val="center"/>
-          </w:tcPr>
-          <w:p>
-            <w:pPr>
-              <w:pStyle w:val="-3"/>
-              <w:jc w:val="center"/>
-              <w:rPr>
-                <w:rFonts w:asciiTheme="majorHAnsi" w:eastAsiaTheme="majorHAnsi" w:hAnsiTheme="majorHAnsi"/>
-                <w:color w:val="000000" w:themeColor="text1"/>
-              </w:rPr>
-            </w:pPr>
-            <w:r>
-              <w:rPr>
-                <w:rFonts w:asciiTheme="majorHAnsi" w:eastAsiaTheme="majorHAnsi" w:hAnsiTheme="majorHAnsi" w:hint="eastAsia"/>
-                <w:color w:val="000000" w:themeColor="text1"/>
-              </w:rPr>
-              <w:t>2015.</w:t>
-            </w:r>
-            <w:r>
-              <w:rPr>
-                <w:rFonts w:asciiTheme="majorHAnsi" w:eastAsiaTheme="majorHAnsi" w:hAnsiTheme="majorHAnsi" w:hint="eastAsia"/>
-                <w:color w:val="000000" w:themeColor="text1"/>
-              </w:rPr>
-              <w:t>8</w:t>
-            </w:r>
-            <w:r>
-              <w:rPr>
-                <w:rFonts w:asciiTheme="majorHAnsi" w:eastAsiaTheme="majorHAnsi" w:hAnsiTheme="majorHAnsi" w:hint="eastAsia"/>
-                <w:color w:val="000000" w:themeColor="text1"/>
-              </w:rPr>
-              <w:t>.2</w:t>
-            </w:r>
-          </w:p>
-        </w:tc>
-      </w:tr>
-    </w:tbl>
-    <w:p>
-      <w:pPr>
-        <w:pStyle w:val="--"/>
-        <w:rPr>
-          <w:rFonts w:asciiTheme="majorHAnsi" w:eastAsiaTheme="majorHAnsi" w:hAnsiTheme="majorHAnsi"/>
+          <w:rFonts w:asciiTheme="majorHAnsi" w:eastAsiaTheme="majorHAnsi" w:hAnsiTheme="majorHAnsi" w:hint="eastAsia"/>
           <w:color w:val="000000" w:themeColor="text1"/>
         </w:rPr>
       </w:pPr>
@@ -572,7 +180,7 @@
       <w:pPr>
         <w:pStyle w:val="--"/>
         <w:rPr>
-          <w:rFonts w:asciiTheme="majorHAnsi" w:eastAsiaTheme="majorHAnsi" w:hAnsiTheme="majorHAnsi"/>
+          <w:rFonts w:asciiTheme="majorHAnsi" w:eastAsiaTheme="majorHAnsi" w:hAnsiTheme="majorHAnsi" w:hint="eastAsia"/>
           <w:color w:val="000000" w:themeColor="text1"/>
         </w:rPr>
       </w:pPr>
@@ -581,7 +189,7 @@
       <w:pPr>
         <w:pStyle w:val="--"/>
         <w:rPr>
-          <w:rFonts w:asciiTheme="majorHAnsi" w:eastAsiaTheme="majorHAnsi" w:hAnsiTheme="majorHAnsi"/>
+          <w:rFonts w:asciiTheme="majorHAnsi" w:eastAsiaTheme="majorHAnsi" w:hAnsiTheme="majorHAnsi" w:hint="eastAsia"/>
           <w:color w:val="000000" w:themeColor="text1"/>
         </w:rPr>
       </w:pPr>
@@ -590,7 +198,7 @@
       <w:pPr>
         <w:pStyle w:val="--"/>
         <w:rPr>
-          <w:rFonts w:asciiTheme="majorHAnsi" w:eastAsiaTheme="majorHAnsi" w:hAnsiTheme="majorHAnsi"/>
+          <w:rFonts w:asciiTheme="majorHAnsi" w:eastAsiaTheme="majorHAnsi" w:hAnsiTheme="majorHAnsi" w:hint="eastAsia"/>
           <w:color w:val="000000" w:themeColor="text1"/>
         </w:rPr>
       </w:pPr>
@@ -599,7 +207,7 @@
       <w:pPr>
         <w:pStyle w:val="--"/>
         <w:rPr>
-          <w:rFonts w:asciiTheme="majorHAnsi" w:eastAsiaTheme="majorHAnsi" w:hAnsiTheme="majorHAnsi"/>
+          <w:rFonts w:asciiTheme="majorHAnsi" w:eastAsiaTheme="majorHAnsi" w:hAnsiTheme="majorHAnsi" w:hint="eastAsia"/>
           <w:color w:val="000000" w:themeColor="text1"/>
         </w:rPr>
       </w:pPr>
@@ -608,7 +216,16 @@
       <w:pPr>
         <w:pStyle w:val="--"/>
         <w:rPr>
-          <w:rFonts w:asciiTheme="majorHAnsi" w:eastAsiaTheme="majorHAnsi" w:hAnsiTheme="majorHAnsi"/>
+          <w:rFonts w:asciiTheme="majorHAnsi" w:eastAsiaTheme="majorHAnsi" w:hAnsiTheme="majorHAnsi" w:hint="eastAsia"/>
+          <w:color w:val="000000" w:themeColor="text1"/>
+        </w:rPr>
+      </w:pPr>
+    </w:p>
+    <w:p>
+      <w:pPr>
+        <w:pStyle w:val="--"/>
+        <w:rPr>
+          <w:rFonts w:asciiTheme="majorHAnsi" w:eastAsiaTheme="majorHAnsi" w:hAnsiTheme="majorHAnsi" w:hint="eastAsia"/>
           <w:color w:val="000000" w:themeColor="text1"/>
         </w:rPr>
       </w:pPr>
@@ -848,9 +465,9 @@
           <w:color w:val="000000" w:themeColor="text1"/>
         </w:rPr>
         <w:sectPr>
-          <w:footerReference w:type="even" r:id="rId10"/>
-          <w:footerReference w:type="default" r:id="rId11"/>
-          <w:footerReference w:type="first" r:id="rId12"/>
+          <w:footerReference w:type="even" r:id="rId9"/>
+          <w:footerReference w:type="default" r:id="rId10"/>
+          <w:footerReference w:type="first" r:id="rId11"/>
           <w:pgSz w:w="11907" w:h="16840" w:code="9"/>
           <w:pgMar w:top="1701" w:right="1134" w:bottom="1134" w:left="1418" w:header="992" w:footer="851" w:gutter="0"/>
           <w:pgNumType w:start="1"/>
@@ -6330,7 +5947,7 @@
                     <pic:cNvPicPr/>
                   </pic:nvPicPr>
                   <pic:blipFill>
-                    <a:blip r:embed="rId13">
+                    <a:blip r:embed="rId12">
                       <a:extLst>
                         <a:ext uri="{28A0092B-C50C-407E-A947-70E740481C1C}">
                           <a14:useLocalDpi xmlns:a14="http://schemas.microsoft.com/office/drawing/2010/main" val="0"/>
@@ -6552,7 +6169,7 @@
                     <pic:cNvPicPr/>
                   </pic:nvPicPr>
                   <pic:blipFill>
-                    <a:blip r:embed="rId14">
+                    <a:blip r:embed="rId13">
                       <a:extLst>
                         <a:ext uri="{28A0092B-C50C-407E-A947-70E740481C1C}">
                           <a14:useLocalDpi xmlns:a14="http://schemas.microsoft.com/office/drawing/2010/main" val="0"/>
@@ -7481,6 +7098,7 @@
               </w:rPr>
               <w:t xml:space="preserve">    - </w:t>
             </w:r>
+            <w:bookmarkStart w:id="23" w:name="_GoBack"/>
             <w:r>
               <w:rPr>
                 <w:rFonts w:asciiTheme="minorHAnsi" w:eastAsiaTheme="minorHAnsi" w:hAnsiTheme="minorHAnsi" w:hint="eastAsia"/>
@@ -7488,15 +7106,14 @@
               </w:rPr>
               <w:t>115.68.151.182</w:t>
             </w:r>
-            <w:bookmarkStart w:id="23" w:name="_GoBack"/>
+            <w:r>
+              <w:rPr>
+                <w:rFonts w:asciiTheme="minorHAnsi" w:eastAsiaTheme="minorHAnsi" w:hAnsiTheme="minorHAnsi" w:hint="eastAsia"/>
+                <w:color w:val="000000" w:themeColor="text1"/>
+              </w:rPr>
+              <w:t xml:space="preserve">             </w:t>
+            </w:r>
             <w:bookmarkEnd w:id="23"/>
-            <w:r>
-              <w:rPr>
-                <w:rFonts w:asciiTheme="minorHAnsi" w:eastAsiaTheme="minorHAnsi" w:hAnsiTheme="minorHAnsi" w:hint="eastAsia"/>
-                <w:color w:val="000000" w:themeColor="text1"/>
-              </w:rPr>
-              <w:t xml:space="preserve">             </w:t>
-            </w:r>
             <w:r>
               <w:rPr>
                 <w:rFonts w:asciiTheme="minorHAnsi" w:eastAsiaTheme="minorHAnsi" w:hAnsiTheme="minorHAnsi" w:hint="eastAsia"/>
@@ -12642,7 +12259,7 @@
               </w:rPr>
               <w:t xml:space="preserve">        base_url: </w:t>
             </w:r>
-            <w:hyperlink r:id="rId15" w:history="1">
+            <w:hyperlink r:id="rId14" w:history="1">
               <w:r>
                 <w:rPr>
                   <w:rStyle w:val="ab"/>
@@ -13118,7 +12735,7 @@
               </w:rPr>
               <w:t xml:space="preserve">        base_url: </w:t>
             </w:r>
-            <w:hyperlink r:id="rId16" w:history="1">
+            <w:hyperlink r:id="rId15" w:history="1">
               <w:r>
                 <w:rPr>
                   <w:rStyle w:val="ab"/>
@@ -13239,7 +12856,7 @@
               </w:rPr>
               <w:t xml:space="preserve">      diego_api_url: </w:t>
             </w:r>
-            <w:hyperlink r:id="rId17" w:history="1">
+            <w:hyperlink r:id="rId16" w:history="1">
               <w:r>
                 <w:rPr>
                   <w:rStyle w:val="ab"/>
@@ -15591,7 +15208,7 @@
                     <pic:cNvPicPr/>
                   </pic:nvPicPr>
                   <pic:blipFill>
-                    <a:blip r:embed="rId18">
+                    <a:blip r:embed="rId17">
                       <a:extLst>
                         <a:ext uri="{28A0092B-C50C-407E-A947-70E740481C1C}">
                           <a14:useLocalDpi xmlns:a14="http://schemas.microsoft.com/office/drawing/2010/main" val="0"/>
@@ -15743,7 +15360,7 @@
                     <pic:cNvPicPr/>
                   </pic:nvPicPr>
                   <pic:blipFill>
-                    <a:blip r:embed="rId19">
+                    <a:blip r:embed="rId18">
                       <a:extLst>
                         <a:ext uri="{28A0092B-C50C-407E-A947-70E740481C1C}">
                           <a14:useLocalDpi xmlns:a14="http://schemas.microsoft.com/office/drawing/2010/main" val="0"/>
@@ -15964,7 +15581,7 @@
                     <pic:cNvPicPr/>
                   </pic:nvPicPr>
                   <pic:blipFill>
-                    <a:blip r:embed="rId20">
+                    <a:blip r:embed="rId19">
                       <a:extLst>
                         <a:ext uri="{28A0092B-C50C-407E-A947-70E740481C1C}">
                           <a14:useLocalDpi xmlns:a14="http://schemas.microsoft.com/office/drawing/2010/main" val="0"/>
@@ -16069,7 +15686,7 @@
               </w:rPr>
               <w:t xml:space="preserve">target </w:t>
             </w:r>
-            <w:hyperlink r:id="rId21" w:history="1">
+            <w:hyperlink r:id="rId20" w:history="1">
               <w:r>
                 <w:rPr>
                   <w:rStyle w:val="ab"/>
@@ -16748,7 +16365,7 @@
                     <pic:cNvPicPr/>
                   </pic:nvPicPr>
                   <pic:blipFill>
-                    <a:blip r:embed="rId22">
+                    <a:blip r:embed="rId21">
                       <a:extLst>
                         <a:ext uri="{28A0092B-C50C-407E-A947-70E740481C1C}">
                           <a14:useLocalDpi xmlns:a14="http://schemas.microsoft.com/office/drawing/2010/main" val="0"/>
@@ -16833,7 +16450,7 @@
                     <pic:cNvPicPr/>
                   </pic:nvPicPr>
                   <pic:blipFill>
-                    <a:blip r:embed="rId23">
+                    <a:blip r:embed="rId22">
                       <a:extLst>
                         <a:ext uri="{28A0092B-C50C-407E-A947-70E740481C1C}">
                           <a14:useLocalDpi xmlns:a14="http://schemas.microsoft.com/office/drawing/2010/main" val="0"/>
@@ -16861,8 +16478,8 @@
       </w:r>
     </w:p>
     <w:sectPr>
-      <w:headerReference w:type="default" r:id="rId24"/>
-      <w:footerReference w:type="default" r:id="rId25"/>
+      <w:headerReference w:type="default" r:id="rId23"/>
+      <w:footerReference w:type="default" r:id="rId24"/>
       <w:pgSz w:w="11907" w:h="16840" w:code="9"/>
       <w:pgMar w:top="1418" w:right="1134" w:bottom="1701" w:left="1134" w:header="369" w:footer="459" w:gutter="0"/>
       <w:cols w:space="425"/>
@@ -22947,7 +22564,7 @@
 </file>
 
 <file path=customXml/itemProps1.xml><?xml version="1.0" encoding="utf-8"?>
-<ds:datastoreItem xmlns:ds="http://schemas.openxmlformats.org/officeDocument/2006/customXml" ds:itemID="{14C4146B-687F-44B1-9766-334A7A28E787}">
+<ds:datastoreItem xmlns:ds="http://schemas.openxmlformats.org/officeDocument/2006/customXml" ds:itemID="{CAD21919-1B88-45F0-81C7-481D25F8271A}">
   <ds:schemaRefs>
     <ds:schemaRef ds:uri="http://schemas.openxmlformats.org/officeDocument/2006/bibliography"/>
   </ds:schemaRefs>

</xml_diff>

<commit_message>
Open Paas Contaienr 설치가이드 수정
네트워크 DNS 정보 수정
</commit_message>
<xml_diff>
--- a/OpenPaaS-설치가이드/Open PaaS Container 설치가이드_openstack_v0.8.docx
+++ b/OpenPaaS-설치가이드/Open PaaS Container 설치가이드_openstack_v0.8.docx
@@ -171,7 +171,7 @@
       <w:pPr>
         <w:pStyle w:val="--"/>
         <w:rPr>
-          <w:rFonts w:asciiTheme="majorHAnsi" w:eastAsiaTheme="majorHAnsi" w:hAnsiTheme="majorHAnsi" w:hint="eastAsia"/>
+          <w:rFonts w:asciiTheme="majorHAnsi" w:eastAsiaTheme="majorHAnsi" w:hAnsiTheme="majorHAnsi"/>
           <w:color w:val="000000" w:themeColor="text1"/>
         </w:rPr>
       </w:pPr>
@@ -180,7 +180,7 @@
       <w:pPr>
         <w:pStyle w:val="--"/>
         <w:rPr>
-          <w:rFonts w:asciiTheme="majorHAnsi" w:eastAsiaTheme="majorHAnsi" w:hAnsiTheme="majorHAnsi" w:hint="eastAsia"/>
+          <w:rFonts w:asciiTheme="majorHAnsi" w:eastAsiaTheme="majorHAnsi" w:hAnsiTheme="majorHAnsi"/>
           <w:color w:val="000000" w:themeColor="text1"/>
         </w:rPr>
       </w:pPr>
@@ -189,7 +189,7 @@
       <w:pPr>
         <w:pStyle w:val="--"/>
         <w:rPr>
-          <w:rFonts w:asciiTheme="majorHAnsi" w:eastAsiaTheme="majorHAnsi" w:hAnsiTheme="majorHAnsi" w:hint="eastAsia"/>
+          <w:rFonts w:asciiTheme="majorHAnsi" w:eastAsiaTheme="majorHAnsi" w:hAnsiTheme="majorHAnsi"/>
           <w:color w:val="000000" w:themeColor="text1"/>
         </w:rPr>
       </w:pPr>
@@ -198,7 +198,7 @@
       <w:pPr>
         <w:pStyle w:val="--"/>
         <w:rPr>
-          <w:rFonts w:asciiTheme="majorHAnsi" w:eastAsiaTheme="majorHAnsi" w:hAnsiTheme="majorHAnsi" w:hint="eastAsia"/>
+          <w:rFonts w:asciiTheme="majorHAnsi" w:eastAsiaTheme="majorHAnsi" w:hAnsiTheme="majorHAnsi"/>
           <w:color w:val="000000" w:themeColor="text1"/>
         </w:rPr>
       </w:pPr>
@@ -207,7 +207,7 @@
       <w:pPr>
         <w:pStyle w:val="--"/>
         <w:rPr>
-          <w:rFonts w:asciiTheme="majorHAnsi" w:eastAsiaTheme="majorHAnsi" w:hAnsiTheme="majorHAnsi" w:hint="eastAsia"/>
+          <w:rFonts w:asciiTheme="majorHAnsi" w:eastAsiaTheme="majorHAnsi" w:hAnsiTheme="majorHAnsi"/>
           <w:color w:val="000000" w:themeColor="text1"/>
         </w:rPr>
       </w:pPr>
@@ -216,7 +216,7 @@
       <w:pPr>
         <w:pStyle w:val="--"/>
         <w:rPr>
-          <w:rFonts w:asciiTheme="majorHAnsi" w:eastAsiaTheme="majorHAnsi" w:hAnsiTheme="majorHAnsi" w:hint="eastAsia"/>
+          <w:rFonts w:asciiTheme="majorHAnsi" w:eastAsiaTheme="majorHAnsi" w:hAnsiTheme="majorHAnsi"/>
           <w:color w:val="000000" w:themeColor="text1"/>
         </w:rPr>
       </w:pPr>
@@ -225,7 +225,7 @@
       <w:pPr>
         <w:pStyle w:val="--"/>
         <w:rPr>
-          <w:rFonts w:asciiTheme="majorHAnsi" w:eastAsiaTheme="majorHAnsi" w:hAnsiTheme="majorHAnsi" w:hint="eastAsia"/>
+          <w:rFonts w:asciiTheme="majorHAnsi" w:eastAsiaTheme="majorHAnsi" w:hAnsiTheme="majorHAnsi"/>
           <w:color w:val="000000" w:themeColor="text1"/>
         </w:rPr>
       </w:pPr>
@@ -7098,14 +7098,15 @@
               </w:rPr>
               <w:t xml:space="preserve">    - </w:t>
             </w:r>
+            <w:r>
+              <w:rPr>
+                <w:rFonts w:asciiTheme="minorHAnsi" w:eastAsiaTheme="minorHAnsi" w:hAnsiTheme="minorHAnsi" w:hint="eastAsia"/>
+                <w:color w:val="000000" w:themeColor="text1"/>
+              </w:rPr>
+              <w:t>10.10.5.108</w:t>
+            </w:r>
             <w:bookmarkStart w:id="23" w:name="_GoBack"/>
-            <w:r>
-              <w:rPr>
-                <w:rFonts w:asciiTheme="minorHAnsi" w:eastAsiaTheme="minorHAnsi" w:hAnsiTheme="minorHAnsi" w:hint="eastAsia"/>
-                <w:color w:val="000000" w:themeColor="text1"/>
-              </w:rPr>
-              <w:t>115.68.151.182</w:t>
-            </w:r>
+            <w:bookmarkEnd w:id="23"/>
             <w:r>
               <w:rPr>
                 <w:rFonts w:asciiTheme="minorHAnsi" w:eastAsiaTheme="minorHAnsi" w:hAnsiTheme="minorHAnsi" w:hint="eastAsia"/>
@@ -7113,7 +7114,6 @@
               </w:rPr>
               <w:t xml:space="preserve">             </w:t>
             </w:r>
-            <w:bookmarkEnd w:id="23"/>
             <w:r>
               <w:rPr>
                 <w:rFonts w:asciiTheme="minorHAnsi" w:eastAsiaTheme="minorHAnsi" w:hAnsiTheme="minorHAnsi" w:hint="eastAsia"/>
@@ -22564,7 +22564,7 @@
 </file>
 
 <file path=customXml/itemProps1.xml><?xml version="1.0" encoding="utf-8"?>
-<ds:datastoreItem xmlns:ds="http://schemas.openxmlformats.org/officeDocument/2006/customXml" ds:itemID="{CAD21919-1B88-45F0-81C7-481D25F8271A}">
+<ds:datastoreItem xmlns:ds="http://schemas.openxmlformats.org/officeDocument/2006/customXml" ds:itemID="{B445AACB-7AE5-42FB-A974-FC7363241123}">
   <ds:schemaRefs>
     <ds:schemaRef ds:uri="http://schemas.openxmlformats.org/officeDocument/2006/bibliography"/>
   </ds:schemaRefs>

</xml_diff>